<commit_message>
some updates, adding narative
</commit_message>
<xml_diff>
--- a/cod_figures/regressions/regression_tables1.docx
+++ b/cod_figures/regressions/regression_tables1.docx
@@ -72,6 +72,13 @@
               </w:rPr>
               <w:t xml:space="preserve"> vs. Peak spawning age (mode)</w:t>
             </w:r>
+            <w:r>
+              <w:rPr>
+                <w:rFonts w:ascii="Calibri" w:eastAsia="Times New Roman" w:hAnsi="Calibri" w:cs="Calibri"/>
+                <w:color w:val="000000"/>
+              </w:rPr>
+              <w:t xml:space="preserve">. </w:t>
+            </w:r>
           </w:p>
         </w:tc>
       </w:tr>
@@ -2245,6 +2252,7 @@
       <w:pPr>
         <w:jc w:val="center"/>
       </w:pPr>
+      <w:bookmarkStart w:id="0" w:name="_GoBack"/>
       <w:r>
         <w:rPr>
           <w:noProof/>
@@ -2285,6 +2293,7 @@
           </wp:inline>
         </w:drawing>
       </w:r>
+      <w:bookmarkEnd w:id="0"/>
     </w:p>
     <w:p/>
     <w:p/>
@@ -2398,14 +2407,7 @@
                 <w:rFonts w:ascii="Calibri" w:eastAsia="Times New Roman" w:hAnsi="Calibri" w:cs="Calibri"/>
                 <w:color w:val="000000"/>
               </w:rPr>
-              <w:t xml:space="preserve">. This regression removes the mean </w:t>
-            </w:r>
-            <w:r>
-              <w:rPr>
-                <w:rFonts w:ascii="Calibri" w:eastAsia="Times New Roman" w:hAnsi="Calibri" w:cs="Calibri"/>
-                <w:color w:val="000000"/>
-              </w:rPr>
-              <w:t>λ</w:t>
+              <w:t>. This regression removes the mean λ</w:t>
             </w:r>
             <w:r>
               <w:rPr>
@@ -2427,14 +2429,7 @@
                 <w:rFonts w:ascii="Calibri" w:eastAsia="Times New Roman" w:hAnsi="Calibri" w:cs="Calibri"/>
                 <w:color w:val="000000"/>
               </w:rPr>
-              <w:t xml:space="preserve">at k = 0 because all values of </w:t>
-            </w:r>
-            <w:r>
-              <w:rPr>
-                <w:rFonts w:ascii="Calibri" w:eastAsia="Times New Roman" w:hAnsi="Calibri" w:cs="Calibri"/>
-                <w:color w:val="000000"/>
-              </w:rPr>
-              <w:t>λ</w:t>
+              <w:t>at k = 0 because all values of λ</w:t>
             </w:r>
             <w:r>
               <w:rPr>
@@ -2456,14 +2451,7 @@
                 <w:rFonts w:ascii="Calibri" w:eastAsia="Times New Roman" w:hAnsi="Calibri" w:cs="Calibri"/>
                 <w:color w:val="000000"/>
               </w:rPr>
-              <w:t xml:space="preserve">are NA (or zero) when k = 0. If the regression includes mean </w:t>
-            </w:r>
-            <w:r>
-              <w:rPr>
-                <w:rFonts w:ascii="Calibri" w:eastAsia="Times New Roman" w:hAnsi="Calibri" w:cs="Calibri"/>
-                <w:color w:val="000000"/>
-              </w:rPr>
-              <w:t>λ</w:t>
+              <w:t>are NA (or zero) when k = 0. If the regression includes mean λ</w:t>
             </w:r>
             <w:r>
               <w:rPr>
@@ -2485,14 +2473,7 @@
                 <w:rFonts w:ascii="Calibri" w:eastAsia="Times New Roman" w:hAnsi="Calibri" w:cs="Calibri"/>
                 <w:color w:val="000000"/>
               </w:rPr>
-              <w:t xml:space="preserve">at k = 0 then there is no significant change in mean </w:t>
-            </w:r>
-            <w:r>
-              <w:rPr>
-                <w:rFonts w:ascii="Calibri" w:eastAsia="Times New Roman" w:hAnsi="Calibri" w:cs="Calibri"/>
-                <w:color w:val="000000"/>
-              </w:rPr>
-              <w:t>λ</w:t>
+              <w:t>at k = 0 then there is no significant change in mean λ</w:t>
             </w:r>
             <w:r>
               <w:rPr>
@@ -3332,14 +3313,7 @@
                 <w:rFonts w:ascii="Calibri" w:eastAsia="Times New Roman" w:hAnsi="Calibri" w:cs="Calibri"/>
                 <w:color w:val="000000"/>
               </w:rPr>
-              <w:t xml:space="preserve">. </w:t>
-            </w:r>
-            <w:r>
-              <w:rPr>
-                <w:rFonts w:ascii="Calibri" w:eastAsia="Times New Roman" w:hAnsi="Calibri" w:cs="Calibri"/>
-                <w:color w:val="000000"/>
-              </w:rPr>
-              <w:t>This regression removes the mean λ</w:t>
+              <w:t>. This regression removes the mean λ</w:t>
             </w:r>
             <w:r>
               <w:rPr>
@@ -4197,7 +4171,127 @@
                 <w:rFonts w:ascii="Calibri" w:eastAsia="Times New Roman" w:hAnsi="Calibri" w:cs="Calibri"/>
                 <w:color w:val="000000"/>
               </w:rPr>
-              <w:t>Damping ratio (lambda2/lambda1) vs CV of spawning biomass distribution</w:t>
+              <w:t xml:space="preserve">Damping ratio, </w:t>
+            </w:r>
+            <m:oMath>
+              <m:f>
+                <m:fPr>
+                  <m:type m:val="lin"/>
+                  <m:ctrlPr>
+                    <w:rPr>
+                      <w:rFonts w:ascii="Cambria Math" w:eastAsia="Times New Roman" w:hAnsi="Cambria Math" w:cs="Calibri"/>
+                      <w:i/>
+                      <w:color w:val="000000"/>
+                    </w:rPr>
+                  </m:ctrlPr>
+                </m:fPr>
+                <m:num>
+                  <m:d>
+                    <m:dPr>
+                      <m:begChr m:val="|"/>
+                      <m:endChr m:val="|"/>
+                      <m:ctrlPr>
+                        <w:rPr>
+                          <w:rFonts w:ascii="Cambria Math" w:eastAsia="Times New Roman" w:hAnsi="Cambria Math" w:cs="Calibri"/>
+                          <w:i/>
+                          <w:color w:val="000000"/>
+                        </w:rPr>
+                      </m:ctrlPr>
+                    </m:dPr>
+                    <m:e>
+                      <m:sSub>
+                        <m:sSubPr>
+                          <m:ctrlPr>
+                            <w:rPr>
+                              <w:rFonts w:ascii="Cambria Math" w:eastAsia="Times New Roman" w:hAnsi="Cambria Math" w:cs="Calibri"/>
+                              <w:i/>
+                              <w:color w:val="000000"/>
+                            </w:rPr>
+                          </m:ctrlPr>
+                        </m:sSubPr>
+                        <m:e>
+                          <m:r>
+                            <w:rPr>
+                              <w:rFonts w:ascii="Cambria Math" w:eastAsia="Times New Roman" w:hAnsi="Cambria Math" w:cs="Calibri"/>
+                              <w:color w:val="000000"/>
+                            </w:rPr>
+                            <m:t>λ</m:t>
+                          </m:r>
+                        </m:e>
+                        <m:sub>
+                          <m:r>
+                            <w:rPr>
+                              <w:rFonts w:ascii="Cambria Math" w:eastAsia="Times New Roman" w:hAnsi="Cambria Math" w:cs="Calibri"/>
+                              <w:color w:val="000000"/>
+                            </w:rPr>
+                            <m:t>2</m:t>
+                          </m:r>
+                        </m:sub>
+                      </m:sSub>
+                    </m:e>
+                  </m:d>
+                </m:num>
+                <m:den>
+                  <m:d>
+                    <m:dPr>
+                      <m:begChr m:val="|"/>
+                      <m:endChr m:val="|"/>
+                      <m:ctrlPr>
+                        <w:rPr>
+                          <w:rFonts w:ascii="Cambria Math" w:eastAsia="Times New Roman" w:hAnsi="Cambria Math" w:cs="Calibri"/>
+                          <w:i/>
+                          <w:color w:val="000000"/>
+                        </w:rPr>
+                      </m:ctrlPr>
+                    </m:dPr>
+                    <m:e>
+                      <m:sSub>
+                        <m:sSubPr>
+                          <m:ctrlPr>
+                            <w:rPr>
+                              <w:rFonts w:ascii="Cambria Math" w:eastAsia="Times New Roman" w:hAnsi="Cambria Math" w:cs="Calibri"/>
+                              <w:i/>
+                              <w:color w:val="000000"/>
+                            </w:rPr>
+                          </m:ctrlPr>
+                        </m:sSubPr>
+                        <m:e>
+                          <m:r>
+                            <w:rPr>
+                              <w:rFonts w:ascii="Cambria Math" w:eastAsia="Times New Roman" w:hAnsi="Cambria Math" w:cs="Calibri"/>
+                              <w:color w:val="000000"/>
+                            </w:rPr>
+                            <m:t>λ</m:t>
+                          </m:r>
+                        </m:e>
+                        <m:sub>
+                          <m:r>
+                            <w:rPr>
+                              <w:rFonts w:ascii="Cambria Math" w:eastAsia="Times New Roman" w:hAnsi="Cambria Math" w:cs="Calibri"/>
+                              <w:color w:val="000000"/>
+                            </w:rPr>
+                            <m:t>1</m:t>
+                          </m:r>
+                        </m:sub>
+                      </m:sSub>
+                    </m:e>
+                  </m:d>
+                </m:den>
+              </m:f>
+            </m:oMath>
+            <w:r>
+              <w:rPr>
+                <w:rFonts w:ascii="Calibri" w:eastAsia="Times New Roman" w:hAnsi="Calibri" w:cs="Calibri"/>
+                <w:color w:val="000000"/>
+              </w:rPr>
+              <w:t xml:space="preserve">, </w:t>
+            </w:r>
+            <w:r>
+              <w:rPr>
+                <w:rFonts w:ascii="Calibri" w:eastAsia="Times New Roman" w:hAnsi="Calibri" w:cs="Calibri"/>
+                <w:color w:val="000000"/>
+              </w:rPr>
+              <w:t>vs CV of spawning biomass distribution</w:t>
             </w:r>
             <w:r>
               <w:rPr>
@@ -7383,10 +7477,7 @@
       </w:tr>
     </w:tbl>
     <w:p/>
-    <w:p>
-      <w:bookmarkStart w:id="0" w:name="_GoBack"/>
-      <w:bookmarkEnd w:id="0"/>
-    </w:p>
+    <w:p/>
     <w:p>
       <w:r>
         <w:rPr>
@@ -7839,6 +7930,16 @@
     <w:semiHidden/>
     <w:unhideWhenUsed/>
   </w:style>
+  <w:style w:type="character" w:styleId="PlaceholderText">
+    <w:name w:val="Placeholder Text"/>
+    <w:basedOn w:val="DefaultParagraphFont"/>
+    <w:uiPriority w:val="99"/>
+    <w:semiHidden/>
+    <w:rsid w:val="00E80AD0"/>
+    <w:rPr>
+      <w:color w:val="808080"/>
+    </w:rPr>
+  </w:style>
 </w:styles>
 </file>
 

</xml_diff>